<commit_message>
I dont want to do these anymore
</commit_message>
<xml_diff>
--- a/L07 Student/L07 Problem Statement.docx
+++ b/L07 Student/L07 Problem Statement.docx
@@ -817,6 +817,7 @@
           <w:color w:val="FF0000"/>
           <w:sz w:val="24"/>
           <w:szCs w:val="24"/>
+          <w:highlight w:val="green"/>
         </w:rPr>
       </w:pPr>
       <w:r>
@@ -827,6 +828,7 @@
           <w:color w:val="FF0000"/>
           <w:sz w:val="24"/>
           <w:szCs w:val="24"/>
+          <w:highlight w:val="green"/>
         </w:rPr>
         <w:t xml:space="preserve">A </w:t>
       </w:r>
@@ -838,6 +840,7 @@
           <w:color w:val="FF0000"/>
           <w:sz w:val="24"/>
           <w:szCs w:val="24"/>
+          <w:highlight w:val="green"/>
         </w:rPr>
         <w:t>dropdown</w:t>
       </w:r>
@@ -849,6 +852,7 @@
           <w:color w:val="FF0000"/>
           <w:sz w:val="24"/>
           <w:szCs w:val="24"/>
+          <w:highlight w:val="green"/>
         </w:rPr>
         <w:t xml:space="preserve"> for the notifications icon that shows messages</w:t>
       </w:r>
@@ -860,6 +864,7 @@
           <w:color w:val="FF0000"/>
           <w:sz w:val="24"/>
           <w:szCs w:val="24"/>
+          <w:highlight w:val="green"/>
         </w:rPr>
         <w:t xml:space="preserve"> (</w:t>
       </w:r>
@@ -871,6 +876,7 @@
           <w:color w:val="FF0000"/>
           <w:sz w:val="24"/>
           <w:szCs w:val="24"/>
+          <w:highlight w:val="green"/>
         </w:rPr>
         <w:t>read and unread</w:t>
       </w:r>
@@ -882,6 +888,7 @@
           <w:color w:val="FF0000"/>
           <w:sz w:val="24"/>
           <w:szCs w:val="24"/>
+          <w:highlight w:val="green"/>
         </w:rPr>
         <w:t>)</w:t>
       </w:r>
@@ -995,15 +1002,15 @@
           <w:rFonts w:ascii="Arial" w:hAnsi="Arial" w:cs="Arial"/>
           <w:sz w:val="24"/>
           <w:szCs w:val="24"/>
-          <w:highlight w:val="yellow"/>
-        </w:rPr>
-      </w:pPr>
-      <w:r>
-        <w:rPr>
-          <w:rFonts w:ascii="Arial" w:hAnsi="Arial" w:cs="Arial"/>
-          <w:sz w:val="24"/>
-          <w:szCs w:val="24"/>
-          <w:highlight w:val="yellow"/>
+          <w:highlight w:val="green"/>
+        </w:rPr>
+      </w:pPr>
+      <w:r>
+        <w:rPr>
+          <w:rFonts w:ascii="Arial" w:hAnsi="Arial" w:cs="Arial"/>
+          <w:sz w:val="24"/>
+          <w:szCs w:val="24"/>
+          <w:highlight w:val="green"/>
         </w:rPr>
         <w:t xml:space="preserve">Clicking the bookmark icon in </w:t>
       </w:r>
@@ -1012,7 +1019,7 @@
           <w:rFonts w:ascii="Arial" w:hAnsi="Arial" w:cs="Arial"/>
           <w:sz w:val="24"/>
           <w:szCs w:val="24"/>
-          <w:highlight w:val="yellow"/>
+          <w:highlight w:val="green"/>
         </w:rPr>
         <w:t xml:space="preserve">a </w:t>
       </w:r>
@@ -1021,7 +1028,7 @@
           <w:rFonts w:ascii="Arial" w:hAnsi="Arial" w:cs="Arial"/>
           <w:sz w:val="24"/>
           <w:szCs w:val="24"/>
-          <w:highlight w:val="yellow"/>
+          <w:highlight w:val="green"/>
         </w:rPr>
         <w:t xml:space="preserve">card adds the card into the </w:t>
       </w:r>
@@ -1031,7 +1038,7 @@
           <w:rFonts w:ascii="Arial" w:hAnsi="Arial" w:cs="Arial"/>
           <w:sz w:val="24"/>
           <w:szCs w:val="24"/>
-          <w:highlight w:val="yellow"/>
+          <w:highlight w:val="green"/>
         </w:rPr>
         <w:t>Offcanvas</w:t>
       </w:r>
@@ -1041,7 +1048,7 @@
           <w:rFonts w:ascii="Arial" w:hAnsi="Arial" w:cs="Arial"/>
           <w:sz w:val="24"/>
           <w:szCs w:val="24"/>
-          <w:highlight w:val="yellow"/>
+          <w:highlight w:val="green"/>
         </w:rPr>
         <w:t xml:space="preserve"> body</w:t>
       </w:r>
@@ -1050,9 +1057,18 @@
           <w:rFonts w:ascii="Arial" w:hAnsi="Arial" w:cs="Arial"/>
           <w:sz w:val="24"/>
           <w:szCs w:val="24"/>
-          <w:highlight w:val="yellow"/>
-        </w:rPr>
-        <w:t xml:space="preserve"> at the bottom of the page</w:t>
+          <w:highlight w:val="green"/>
+        </w:rPr>
+        <w:t xml:space="preserve"> at </w:t>
+      </w:r>
+      <w:r>
+        <w:rPr>
+          <w:rFonts w:ascii="Arial" w:hAnsi="Arial" w:cs="Arial"/>
+          <w:sz w:val="24"/>
+          <w:szCs w:val="24"/>
+          <w:highlight w:val="green"/>
+        </w:rPr>
+        <w:t>the bottom of the page</w:t>
       </w:r>
     </w:p>
     <w:p>
@@ -1070,6 +1086,7 @@
           <w:color w:val="00B0F0"/>
           <w:sz w:val="24"/>
           <w:szCs w:val="24"/>
+          <w:highlight w:val="green"/>
         </w:rPr>
       </w:pPr>
       <w:r>
@@ -1080,6 +1097,7 @@
           <w:color w:val="00B0F0"/>
           <w:sz w:val="24"/>
           <w:szCs w:val="24"/>
+          <w:highlight w:val="green"/>
         </w:rPr>
         <w:t xml:space="preserve">A carousel </w:t>
       </w:r>
@@ -1091,6 +1109,7 @@
           <w:color w:val="00B0F0"/>
           <w:sz w:val="24"/>
           <w:szCs w:val="24"/>
+          <w:highlight w:val="green"/>
         </w:rPr>
         <w:t xml:space="preserve">feature for the cards, which contains a total of 8 cards, 4 being displayed at a time </w:t>
       </w:r>
@@ -1540,11 +1559,11 @@
         </mc:Choice>
         <mc:Fallback>
           <w:pict>
-            <v:shapetype id="_x0000_t202" coordsize="21600,21600" o:spt="202" path="m,l,21600r21600,l21600,xe">
+            <v:shapetype w14:anchorId="60DF40E0" id="_x0000_t202" coordsize="21600,21600" o:spt="202" path="m,l,21600r21600,l21600,xe">
               <v:stroke joinstyle="miter"/>
               <v:path gradientshapeok="t" o:connecttype="rect"/>
             </v:shapetype>
-            <v:shape id="Text Box 2" o:spid="_x0000_s1027" type="#_x0000_t202" style="position:absolute;margin-left:211.5pt;margin-top:3.9pt;width:27.75pt;height:20.25pt;z-index:251662336;visibility:visible;mso-wrap-style:square;mso-width-percent:0;mso-height-percent:0;mso-wrap-distance-left:9pt;mso-wrap-distance-top:3.6pt;mso-wrap-distance-right:9pt;mso-wrap-distance-bottom:3.6pt;mso-position-horizontal:absolute;mso-position-horizontal-relative:text;mso-position-vertical:absolute;mso-position-vertical-relative:text;mso-width-percent:0;mso-height-percent:0;mso-width-relative:margin;mso-height-relative:margin;v-text-anchor:top" o:gfxdata="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" filled="f" stroked="f">
+            <v:shape id="Text Box 2" o:spid="_x0000_s1027" type="#_x0000_t202" style="position:absolute;margin-left:211.5pt;margin-top:3.9pt;width:27.75pt;height:20.25pt;z-index:251662336;visibility:visible;mso-wrap-style:square;mso-width-percent:0;mso-height-percent:0;mso-wrap-distance-left:9pt;mso-wrap-distance-top:3.6pt;mso-wrap-distance-right:9pt;mso-wrap-distance-bottom:3.6pt;mso-position-horizontal:absolute;mso-position-horizontal-relative:text;mso-position-vertical:absolute;mso-position-vertical-relative:text;mso-width-percent:0;mso-height-percent:0;mso-width-relative:margin;mso-height-relative:margin;v-text-anchor:top" o:gfxdata="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" filled="f" stroked="f">
               <v:textbox>
                 <w:txbxContent>
                   <w:p>
@@ -1783,11 +1802,11 @@
         </mc:Choice>
         <mc:Fallback>
           <w:pict>
-            <v:shapetype id="_x0000_t202" coordsize="21600,21600" o:spt="202" path="m,l,21600r21600,l21600,xe">
+            <v:shapetype w14:anchorId="6E5C3EB4" id="_x0000_t202" coordsize="21600,21600" o:spt="202" path="m,l,21600r21600,l21600,xe">
               <v:stroke joinstyle="miter"/>
               <v:path gradientshapeok="t" o:connecttype="rect"/>
             </v:shapetype>
-            <v:shape id="MSIPCMcfb446d59225946d6c7c5af4" o:spid="_x0000_s1026" type="#_x0000_t202" alt="{&quot;HashCode&quot;:-574504238,&quot;Height&quot;:841.0,&quot;Width&quot;:595.0,&quot;Placement&quot;:&quot;Header&quot;,&quot;Index&quot;:&quot;Primary&quot;,&quot;Section&quot;:1,&quot;Top&quot;:0.0,&quot;Left&quot;:0.0}" style="position:absolute;margin-left:0;margin-top:15pt;width:595.3pt;height:21.5pt;z-index:251659264;visibility:visible;mso-wrap-style:square;mso-wrap-distance-left:9pt;mso-wrap-distance-top:0;mso-wrap-distance-right:9pt;mso-wrap-distance-bottom:0;mso-position-horizontal:absolute;mso-position-horizontal-relative:page;mso-position-vertical:absolute;mso-position-vertical-relative:page;v-text-anchor:top" o:gfxdata="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" o:allowincell="f" filled="f" stroked="f" strokeweight=".5pt">
+            <v:shape id="MSIPCMcfb446d59225946d6c7c5af4" o:spid="_x0000_s1026" type="#_x0000_t202" alt="{&quot;HashCode&quot;:-574504238,&quot;Height&quot;:841.0,&quot;Width&quot;:595.0,&quot;Placement&quot;:&quot;Header&quot;,&quot;Index&quot;:&quot;Primary&quot;,&quot;Section&quot;:1,&quot;Top&quot;:0.0,&quot;Left&quot;:0.0}" style="position:absolute;margin-left:0;margin-top:15pt;width:595.3pt;height:21.5pt;z-index:251659264;visibility:visible;mso-wrap-style:square;mso-wrap-distance-left:9pt;mso-wrap-distance-top:0;mso-wrap-distance-right:9pt;mso-wrap-distance-bottom:0;mso-position-horizontal:absolute;mso-position-horizontal-relative:page;mso-position-vertical:absolute;mso-position-vertical-relative:page;v-text-anchor:top" o:gfxdata="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" o:allowincell="f" filled="f" stroked="f" strokeweight=".5pt">
               <v:textbox inset=",0,,0">
                 <w:txbxContent>
                   <w:p>
@@ -3055,6 +3074,7 @@
     <w:lsdException w:name="HTML Sample" w:semiHidden="1" w:unhideWhenUsed="1"/>
     <w:lsdException w:name="HTML Typewriter" w:semiHidden="1" w:unhideWhenUsed="1"/>
     <w:lsdException w:name="HTML Variable" w:semiHidden="1" w:unhideWhenUsed="1"/>
+    <w:lsdException w:name="Normal Table" w:semiHidden="1" w:unhideWhenUsed="1"/>
     <w:lsdException w:name="annotation subject" w:semiHidden="1" w:unhideWhenUsed="1"/>
     <w:lsdException w:name="No List" w:semiHidden="1" w:unhideWhenUsed="1"/>
     <w:lsdException w:name="Outline List 1" w:semiHidden="1" w:unhideWhenUsed="1"/>
@@ -3101,8 +3121,10 @@
     <w:lsdException w:name="Table Subtle 2" w:semiHidden="1" w:unhideWhenUsed="1"/>
     <w:lsdException w:name="Table Web 1" w:semiHidden="1" w:unhideWhenUsed="1"/>
     <w:lsdException w:name="Table Web 2" w:semiHidden="1" w:unhideWhenUsed="1"/>
+    <w:lsdException w:name="Table Web 3" w:semiHidden="1" w:unhideWhenUsed="1"/>
     <w:lsdException w:name="Balloon Text" w:semiHidden="1" w:unhideWhenUsed="1"/>
     <w:lsdException w:name="Table Grid" w:uiPriority="39"/>
+    <w:lsdException w:name="Table Theme" w:semiHidden="1" w:unhideWhenUsed="1"/>
     <w:lsdException w:name="Placeholder Text" w:semiHidden="1"/>
     <w:lsdException w:name="No Spacing" w:uiPriority="1" w:qFormat="1"/>
     <w:lsdException w:name="Light Shading" w:uiPriority="60"/>
@@ -3703,12 +3725,14 @@
 </file>
 
 <file path=customXml/item1.xml><?xml version="1.0" encoding="utf-8"?>
-<?mso-contentType ?>
-<FormTemplates xmlns="http://schemas.microsoft.com/sharepoint/v3/contenttype/forms">
-  <Display>DocumentLibraryForm</Display>
-  <Edit>DocumentLibraryForm</Edit>
-  <New>DocumentLibraryForm</New>
-</FormTemplates>
+<p:properties xmlns:p="http://schemas.microsoft.com/office/2006/metadata/properties" xmlns:xsi="http://www.w3.org/2001/XMLSchema-instance" xmlns:pc="http://schemas.microsoft.com/office/infopath/2007/PartnerControls">
+  <documentManagement>
+    <TaxCatchAll xmlns="2f54283f-577c-4d97-ac37-5be9fced6674" xsi:nil="true"/>
+    <lcf76f155ced4ddcb4097134ff3c332f xmlns="5dc1a87a-f230-4f75-9f79-0d45682c60bc">
+      <Terms xmlns="http://schemas.microsoft.com/office/infopath/2007/PartnerControls"/>
+    </lcf76f155ced4ddcb4097134ff3c332f>
+  </documentManagement>
+</p:properties>
 </file>
 
 <file path=customXml/item2.xml><?xml version="1.0" encoding="utf-8"?>
@@ -3915,20 +3939,21 @@
 </file>
 
 <file path=customXml/item3.xml><?xml version="1.0" encoding="utf-8"?>
-<p:properties xmlns:p="http://schemas.microsoft.com/office/2006/metadata/properties" xmlns:xsi="http://www.w3.org/2001/XMLSchema-instance" xmlns:pc="http://schemas.microsoft.com/office/infopath/2007/PartnerControls">
-  <documentManagement>
-    <TaxCatchAll xmlns="2f54283f-577c-4d97-ac37-5be9fced6674" xsi:nil="true"/>
-    <lcf76f155ced4ddcb4097134ff3c332f xmlns="5dc1a87a-f230-4f75-9f79-0d45682c60bc">
-      <Terms xmlns="http://schemas.microsoft.com/office/infopath/2007/PartnerControls"/>
-    </lcf76f155ced4ddcb4097134ff3c332f>
-  </documentManagement>
-</p:properties>
+<?mso-contentType ?>
+<FormTemplates xmlns="http://schemas.microsoft.com/sharepoint/v3/contenttype/forms">
+  <Display>DocumentLibraryForm</Display>
+  <Edit>DocumentLibraryForm</Edit>
+  <New>DocumentLibraryForm</New>
+</FormTemplates>
 </file>
 
 <file path=customXml/itemProps1.xml><?xml version="1.0" encoding="utf-8"?>
-<ds:datastoreItem xmlns:ds="http://schemas.openxmlformats.org/officeDocument/2006/customXml" ds:itemID="{29DEC262-259B-4872-8FDA-913EF7779FFF}">
+<ds:datastoreItem xmlns:ds="http://schemas.openxmlformats.org/officeDocument/2006/customXml" ds:itemID="{E14F12D7-21E9-4E31-BA06-DC53E3EFBF8B}">
   <ds:schemaRefs>
-    <ds:schemaRef ds:uri="http://schemas.microsoft.com/sharepoint/v3/contenttype/forms"/>
+    <ds:schemaRef ds:uri="http://schemas.microsoft.com/office/2006/metadata/properties"/>
+    <ds:schemaRef ds:uri="http://schemas.microsoft.com/office/infopath/2007/PartnerControls"/>
+    <ds:schemaRef ds:uri="2f54283f-577c-4d97-ac37-5be9fced6674"/>
+    <ds:schemaRef ds:uri="5dc1a87a-f230-4f75-9f79-0d45682c60bc"/>
   </ds:schemaRefs>
 </ds:datastoreItem>
 </file>
@@ -3953,12 +3978,9 @@
 </file>
 
 <file path=customXml/itemProps3.xml><?xml version="1.0" encoding="utf-8"?>
-<ds:datastoreItem xmlns:ds="http://schemas.openxmlformats.org/officeDocument/2006/customXml" ds:itemID="{E14F12D7-21E9-4E31-BA06-DC53E3EFBF8B}">
+<ds:datastoreItem xmlns:ds="http://schemas.openxmlformats.org/officeDocument/2006/customXml" ds:itemID="{29DEC262-259B-4872-8FDA-913EF7779FFF}">
   <ds:schemaRefs>
-    <ds:schemaRef ds:uri="http://schemas.microsoft.com/office/2006/metadata/properties"/>
-    <ds:schemaRef ds:uri="http://schemas.microsoft.com/office/infopath/2007/PartnerControls"/>
-    <ds:schemaRef ds:uri="2f54283f-577c-4d97-ac37-5be9fced6674"/>
-    <ds:schemaRef ds:uri="5dc1a87a-f230-4f75-9f79-0d45682c60bc"/>
+    <ds:schemaRef ds:uri="http://schemas.microsoft.com/sharepoint/v3/contenttype/forms"/>
   </ds:schemaRefs>
 </ds:datastoreItem>
 </file>

</xml_diff>